<commit_message>
decreased coverage requirements, and added clarifications
</commit_message>
<xml_diff>
--- a/docs/exams/mock_exam.docx
+++ b/docs/exams/mock_exam.docx
@@ -1328,7 +1328,16 @@
         <w:t>pg6301_&lt;id&gt;.zip</w:t>
       </w:r>
       <w:r>
-        <w:t xml:space="preserve">, where &lt;id&gt; must be replaced with the id you get from the submission system: e.g., </w:t>
+        <w:t xml:space="preserve">, where &lt;id&gt; </w:t>
+      </w:r>
+      <w:r>
+        <w:rPr>
+          <w:b/>
+        </w:rPr>
+        <w:t>MUST</w:t>
+      </w:r>
+      <w:r>
+        <w:t xml:space="preserve"> be replaced with the id you get from the submission system: e.g., </w:t>
       </w:r>
       <w:r>
         <w:rPr>
@@ -3219,7 +3228,16 @@
         <w:t>REST</w:t>
       </w:r>
       <w:r>
-        <w:t xml:space="preserve"> endpoint MUST handle </w:t>
+        <w:t xml:space="preserve"> endpoint </w:t>
+      </w:r>
+      <w:r>
+        <w:rPr>
+          <w:b/>
+        </w:rPr>
+        <w:t>MUST</w:t>
+      </w:r>
+      <w:r>
+        <w:t xml:space="preserve"> handle </w:t>
       </w:r>
       <w:r>
         <w:rPr>
@@ -3451,7 +3469,16 @@
         <w:jc w:val="both"/>
       </w:pPr>
       <w:r>
-        <w:t xml:space="preserve">You must write test cases for both the frontend (e.g., </w:t>
+        <w:t xml:space="preserve">You </w:t>
+      </w:r>
+      <w:r>
+        <w:rPr>
+          <w:b/>
+        </w:rPr>
+        <w:t>MUST</w:t>
+      </w:r>
+      <w:r>
+        <w:t xml:space="preserve"> write test cases for both the frontend (e.g., </w:t>
       </w:r>
       <w:r>
         <w:rPr>
@@ -3636,7 +3663,16 @@
         <w:t>E</w:t>
       </w:r>
       <w:r>
-        <w:t>: at least 10%.</w:t>
+        <w:t xml:space="preserve">: at least </w:t>
+      </w:r>
+      <w:r>
+        <w:rPr>
+          <w:b/>
+        </w:rPr>
+        <w:t>10%</w:t>
+      </w:r>
+      <w:r>
+        <w:t>.</w:t>
       </w:r>
     </w:p>
     <w:p>
@@ -3661,10 +3697,19 @@
         <w:t xml:space="preserve">: at least </w:t>
       </w:r>
       <w:r>
+        <w:rPr>
+          <w:b/>
+        </w:rPr>
         <w:t>3</w:t>
       </w:r>
       <w:r>
-        <w:t>0%.</w:t>
+        <w:rPr>
+          <w:b/>
+        </w:rPr>
+        <w:t>0%</w:t>
+      </w:r>
+      <w:r>
+        <w:t>.</w:t>
       </w:r>
     </w:p>
     <w:p>
@@ -3689,10 +3734,19 @@
         <w:t xml:space="preserve">: at least </w:t>
       </w:r>
       <w:r>
+        <w:rPr>
+          <w:b/>
+        </w:rPr>
         <w:t>5</w:t>
       </w:r>
       <w:r>
-        <w:t>0%.</w:t>
+        <w:rPr>
+          <w:b/>
+        </w:rPr>
+        <w:t>0%</w:t>
+      </w:r>
+      <w:r>
+        <w:t>.</w:t>
       </w:r>
     </w:p>
     <w:p>
@@ -3717,10 +3771,19 @@
         <w:t xml:space="preserve">: at least </w:t>
       </w:r>
       <w:r>
-        <w:t>7</w:t>
-      </w:r>
-      <w:r>
-        <w:t>0%.</w:t>
+        <w:rPr>
+          <w:b/>
+        </w:rPr>
+        <w:t>6</w:t>
+      </w:r>
+      <w:r>
+        <w:rPr>
+          <w:b/>
+        </w:rPr>
+        <w:t>0%</w:t>
+      </w:r>
+      <w:r>
+        <w:t>.</w:t>
       </w:r>
     </w:p>
     <w:p>
@@ -3744,19 +3807,36 @@
       <w:r>
         <w:t xml:space="preserve">: at least </w:t>
       </w:r>
-      <w:r>
-        <w:t>8</w:t>
-      </w:r>
-      <w:r>
-        <w:t>0%.</w:t>
-      </w:r>
-    </w:p>
-    <w:p>
-      <w:pPr>
-        <w:jc w:val="both"/>
-      </w:pPr>
-      <w:r>
-        <w:t>Note: this implies that, if you have no tests (so coverage 0%),</w:t>
+      <w:bookmarkStart w:id="0" w:name="_GoBack"/>
+      <w:r>
+        <w:rPr>
+          <w:b/>
+        </w:rPr>
+        <w:t>7</w:t>
+      </w:r>
+      <w:r>
+        <w:rPr>
+          <w:b/>
+        </w:rPr>
+        <w:t>0%</w:t>
+      </w:r>
+      <w:bookmarkEnd w:id="0"/>
+      <w:r>
+        <w:t>.</w:t>
+      </w:r>
+    </w:p>
+    <w:p>
+      <w:pPr>
+        <w:jc w:val="both"/>
+      </w:pPr>
+      <w:r>
+        <w:t>Note: this implies that, if you have no tests</w:t>
+      </w:r>
+      <w:r>
+        <w:t xml:space="preserve"> or your tests do not run</w:t>
+      </w:r>
+      <w:r>
+        <w:t xml:space="preserve"> (so coverage 0%),</w:t>
       </w:r>
       <w:r>
         <w:t xml:space="preserve"> then you will get a straight</w:t>
@@ -3877,12 +3957,7 @@
         <w:t xml:space="preserve">: </w:t>
       </w:r>
       <w:r>
-        <w:t>A visitor of the page should b</w:t>
-      </w:r>
-      <w:bookmarkStart w:id="0" w:name="_GoBack"/>
-      <w:bookmarkEnd w:id="0"/>
-      <w:r>
-        <w:t xml:space="preserve">e able to see the menu for the week. </w:t>
+        <w:t xml:space="preserve">A visitor of the page should be able to see the menu for the week. </w:t>
       </w:r>
     </w:p>
     <w:p>

</xml_diff>